<commit_message>
feat: add arpo + 23.5+ chain baby +chain + chain spe+ affair  fr
</commit_message>
<xml_diff>
--- a/public/Books/Chain ed special.docx
+++ b/public/Books/Chain ed special.docx
@@ -131,7 +131,7 @@
     <w:p>
       <w:r>
         <w:pict w14:anchorId="159F5A6F">
-          <v:rect id="_x0000_i1074" style="width:0;height:1.5pt" o:hralign="center" o:hrstd="t" o:hrnoshade="t" o:hr="t" fillcolor="#1b1c1d" stroked="f"/>
+          <v:rect id="_x0000_i1025" style="width:0;height:1.5pt" o:hralign="center" o:hrstd="t" o:hrnoshade="t" o:hr="t" fillcolor="#1b1c1d" stroked="f"/>
         </w:pict>
       </w:r>
     </w:p>
@@ -399,7 +399,7 @@
       <w:r>
         <w:lastRenderedPageBreak/>
         <w:pict w14:anchorId="1D5D16B7">
-          <v:rect id="_x0000_i1075" style="width:0;height:1.5pt" o:hralign="center" o:hrstd="t" o:hrnoshade="t" o:hr="t" fillcolor="#1b1c1d" stroked="f"/>
+          <v:rect id="_x0000_i1026" style="width:0;height:1.5pt" o:hralign="center" o:hrstd="t" o:hrnoshade="t" o:hr="t" fillcolor="#1b1c1d" stroked="f"/>
         </w:pict>
       </w:r>
     </w:p>
@@ -585,7 +585,7 @@
     <w:p>
       <w:r>
         <w:pict w14:anchorId="173D1B69">
-          <v:rect id="_x0000_i1076" style="width:0;height:1.5pt" o:hralign="center" o:hrstd="t" o:hrnoshade="t" o:hr="t" fillcolor="#1b1c1d" stroked="f"/>
+          <v:rect id="_x0000_i1027" style="width:0;height:1.5pt" o:hralign="center" o:hrstd="t" o:hrnoshade="t" o:hr="t" fillcolor="#1b1c1d" stroked="f"/>
         </w:pict>
       </w:r>
     </w:p>
@@ -627,7 +627,7 @@
     <w:p>
       <w:r>
         <w:pict w14:anchorId="1E515613">
-          <v:rect id="_x0000_i1077" style="width:0;height:1.5pt" o:hralign="center" o:hrstd="t" o:hrnoshade="t" o:hr="t" fillcolor="#1b1c1d" stroked="f"/>
+          <v:rect id="_x0000_i1028" style="width:0;height:1.5pt" o:hralign="center" o:hrstd="t" o:hrnoshade="t" o:hr="t" fillcolor="#1b1c1d" stroked="f"/>
         </w:pict>
       </w:r>
     </w:p>
@@ -750,7 +750,7 @@
     <w:p>
       <w:r>
         <w:pict w14:anchorId="315FE2F5">
-          <v:rect id="_x0000_i1078" style="width:0;height:1.5pt" o:hralign="center" o:hrstd="t" o:hrnoshade="t" o:hr="t" fillcolor="#1b1c1d" stroked="f"/>
+          <v:rect id="_x0000_i1029" style="width:0;height:1.5pt" o:hralign="center" o:hrstd="t" o:hrnoshade="t" o:hr="t" fillcolor="#1b1c1d" stroked="f"/>
         </w:pict>
       </w:r>
     </w:p>
@@ -875,7 +875,7 @@
     <w:p>
       <w:r>
         <w:pict w14:anchorId="4692927E">
-          <v:rect id="_x0000_i1079" style="width:0;height:1.5pt" o:hralign="center" o:hrstd="t" o:hrnoshade="t" o:hr="t" fillcolor="#1b1c1d" stroked="f"/>
+          <v:rect id="_x0000_i1030" style="width:0;height:1.5pt" o:hralign="center" o:hrstd="t" o:hrnoshade="t" o:hr="t" fillcolor="#1b1c1d" stroked="f"/>
         </w:pict>
       </w:r>
     </w:p>
@@ -1260,7 +1260,7 @@
     <w:p>
       <w:r>
         <w:pict w14:anchorId="4EFC5E8E">
-          <v:rect id="_x0000_i1146" style="width:0;height:1.5pt" o:hralign="center" o:hrstd="t" o:hrnoshade="t" o:hr="t" fillcolor="#1b1c1d" stroked="f"/>
+          <v:rect id="_x0000_i1031" style="width:0;height:1.5pt" o:hralign="center" o:hrstd="t" o:hrnoshade="t" o:hr="t" fillcolor="#1b1c1d" stroked="f"/>
         </w:pict>
       </w:r>
     </w:p>
@@ -1322,7 +1322,7 @@
     <w:p>
       <w:r>
         <w:pict w14:anchorId="42C45F41">
-          <v:rect id="_x0000_i1147" style="width:0;height:1.5pt" o:hralign="center" o:hrstd="t" o:hrnoshade="t" o:hr="t" fillcolor="#1b1c1d" stroked="f"/>
+          <v:rect id="_x0000_i1032" style="width:0;height:1.5pt" o:hralign="center" o:hrstd="t" o:hrnoshade="t" o:hr="t" fillcolor="#1b1c1d" stroked="f"/>
         </w:pict>
       </w:r>
     </w:p>
@@ -1503,7 +1503,7 @@
     <w:p>
       <w:r>
         <w:pict w14:anchorId="02870926">
-          <v:rect id="_x0000_i1148" style="width:0;height:1.5pt" o:hralign="center" o:hrstd="t" o:hrnoshade="t" o:hr="t" fillcolor="#1b1c1d" stroked="f"/>
+          <v:rect id="_x0000_i1033" style="width:0;height:1.5pt" o:hralign="center" o:hrstd="t" o:hrnoshade="t" o:hr="t" fillcolor="#1b1c1d" stroked="f"/>
         </w:pict>
       </w:r>
     </w:p>
@@ -1803,7 +1803,7 @@
     <w:p>
       <w:r>
         <w:pict w14:anchorId="1176A3B1">
-          <v:rect id="_x0000_i1149" style="width:0;height:1.5pt" o:hralign="center" o:hrstd="t" o:hrnoshade="t" o:hr="t" fillcolor="#1b1c1d" stroked="f"/>
+          <v:rect id="_x0000_i1034" style="width:0;height:1.5pt" o:hralign="center" o:hrstd="t" o:hrnoshade="t" o:hr="t" fillcolor="#1b1c1d" stroked="f"/>
         </w:pict>
       </w:r>
     </w:p>
@@ -1964,7 +1964,7 @@
     <w:p>
       <w:r>
         <w:pict w14:anchorId="0F726937">
-          <v:rect id="_x0000_i1150" style="width:0;height:1.5pt" o:hralign="center" o:hrstd="t" o:hrnoshade="t" o:hr="t" fillcolor="#1b1c1d" stroked="f"/>
+          <v:rect id="_x0000_i1035" style="width:0;height:1.5pt" o:hralign="center" o:hrstd="t" o:hrnoshade="t" o:hr="t" fillcolor="#1b1c1d" stroked="f"/>
         </w:pict>
       </w:r>
     </w:p>
@@ -2191,7 +2191,7 @@
     <w:p>
       <w:r>
         <w:pict w14:anchorId="333B1808">
-          <v:rect id="_x0000_i1151" style="width:0;height:1.5pt" o:hralign="center" o:hrstd="t" o:hrnoshade="t" o:hr="t" fillcolor="#1b1c1d" stroked="f"/>
+          <v:rect id="_x0000_i1036" style="width:0;height:1.5pt" o:hralign="center" o:hrstd="t" o:hrnoshade="t" o:hr="t" fillcolor="#1b1c1d" stroked="f"/>
         </w:pict>
       </w:r>
     </w:p>
@@ -3047,7 +3047,7 @@
     <w:p>
       <w:r>
         <w:pict w14:anchorId="72F0DD8D">
-          <v:rect id="_x0000_i1215" style="width:0;height:1.5pt" o:hralign="center" o:hrstd="t" o:hrnoshade="t" o:hr="t" fillcolor="#1b1c1d" stroked="f"/>
+          <v:rect id="_x0000_i1037" style="width:0;height:1.5pt" o:hralign="center" o:hrstd="t" o:hrnoshade="t" o:hr="t" fillcolor="#1b1c1d" stroked="f"/>
         </w:pict>
       </w:r>
     </w:p>
@@ -3101,7 +3101,7 @@
     <w:p>
       <w:r>
         <w:pict w14:anchorId="1D705B5E">
-          <v:rect id="_x0000_i1216" style="width:0;height:1.5pt" o:hralign="center" o:hrstd="t" o:hrnoshade="t" o:hr="t" fillcolor="#1b1c1d" stroked="f"/>
+          <v:rect id="_x0000_i1038" style="width:0;height:1.5pt" o:hralign="center" o:hrstd="t" o:hrnoshade="t" o:hr="t" fillcolor="#1b1c1d" stroked="f"/>
         </w:pict>
       </w:r>
     </w:p>
@@ -3319,7 +3319,7 @@
     <w:p>
       <w:r>
         <w:pict w14:anchorId="7A6DE369">
-          <v:rect id="_x0000_i1217" style="width:0;height:1.5pt" o:hralign="center" o:hrstd="t" o:hrnoshade="t" o:hr="t" fillcolor="#1b1c1d" stroked="f"/>
+          <v:rect id="_x0000_i1039" style="width:0;height:1.5pt" o:hralign="center" o:hrstd="t" o:hrnoshade="t" o:hr="t" fillcolor="#1b1c1d" stroked="f"/>
         </w:pict>
       </w:r>
     </w:p>
@@ -3440,7 +3440,7 @@
     <w:p>
       <w:r>
         <w:pict w14:anchorId="64BA312C">
-          <v:rect id="_x0000_i1218" style="width:0;height:1.5pt" o:hralign="center" o:hrstd="t" o:hrnoshade="t" o:hr="t" fillcolor="#1b1c1d" stroked="f"/>
+          <v:rect id="_x0000_i1040" style="width:0;height:1.5pt" o:hralign="center" o:hrstd="t" o:hrnoshade="t" o:hr="t" fillcolor="#1b1c1d" stroked="f"/>
         </w:pict>
       </w:r>
     </w:p>
@@ -3732,7 +3732,7 @@
     <w:p>
       <w:r>
         <w:pict w14:anchorId="55FD52E7">
-          <v:rect id="_x0000_i1219" style="width:0;height:1.5pt" o:hralign="center" o:hrstd="t" o:hrnoshade="t" o:hr="t" fillcolor="#1b1c1d" stroked="f"/>
+          <v:rect id="_x0000_i1041" style="width:0;height:1.5pt" o:hralign="center" o:hrstd="t" o:hrnoshade="t" o:hr="t" fillcolor="#1b1c1d" stroked="f"/>
         </w:pict>
       </w:r>
     </w:p>
@@ -3783,7 +3783,7 @@
     <w:p>
       <w:r>
         <w:pict w14:anchorId="726253A9">
-          <v:rect id="_x0000_i1220" style="width:0;height:1.5pt" o:hralign="center" o:hrstd="t" o:hrnoshade="t" o:hr="t" fillcolor="#1b1c1d" stroked="f"/>
+          <v:rect id="_x0000_i1042" style="width:0;height:1.5pt" o:hralign="center" o:hrstd="t" o:hrnoshade="t" o:hr="t" fillcolor="#1b1c1d" stroked="f"/>
         </w:pict>
       </w:r>
     </w:p>
@@ -4122,7 +4122,7 @@
     <w:p>
       <w:r>
         <w:pict w14:anchorId="02DB563D">
-          <v:rect id="_x0000_i1305" style="width:0;height:1.5pt" o:hralign="center" o:hrstd="t" o:hrnoshade="t" o:hr="t" fillcolor="#1b1c1d" stroked="f"/>
+          <v:rect id="_x0000_i1043" style="width:0;height:1.5pt" o:hralign="center" o:hrstd="t" o:hrnoshade="t" o:hr="t" fillcolor="#1b1c1d" stroked="f"/>
         </w:pict>
       </w:r>
     </w:p>
@@ -4261,7 +4261,7 @@
     <w:p>
       <w:r>
         <w:pict w14:anchorId="33882080">
-          <v:rect id="_x0000_i1306" style="width:0;height:1.5pt" o:hralign="center" o:hrstd="t" o:hrnoshade="t" o:hr="t" fillcolor="#1b1c1d" stroked="f"/>
+          <v:rect id="_x0000_i1044" style="width:0;height:1.5pt" o:hralign="center" o:hrstd="t" o:hrnoshade="t" o:hr="t" fillcolor="#1b1c1d" stroked="f"/>
         </w:pict>
       </w:r>
     </w:p>
@@ -4375,7 +4375,7 @@
     <w:p>
       <w:r>
         <w:pict w14:anchorId="0853AD24">
-          <v:rect id="_x0000_i1307" style="width:0;height:1.5pt" o:hralign="center" o:hrstd="t" o:hrnoshade="t" o:hr="t" fillcolor="#1b1c1d" stroked="f"/>
+          <v:rect id="_x0000_i1045" style="width:0;height:1.5pt" o:hralign="center" o:hrstd="t" o:hrnoshade="t" o:hr="t" fillcolor="#1b1c1d" stroked="f"/>
         </w:pict>
       </w:r>
     </w:p>
@@ -4443,7 +4443,7 @@
     <w:p>
       <w:r>
         <w:pict w14:anchorId="0D25F202">
-          <v:rect id="_x0000_i1308" style="width:0;height:1.5pt" o:hralign="center" o:hrstd="t" o:hrnoshade="t" o:hr="t" fillcolor="#1b1c1d" stroked="f"/>
+          <v:rect id="_x0000_i1046" style="width:0;height:1.5pt" o:hralign="center" o:hrstd="t" o:hrnoshade="t" o:hr="t" fillcolor="#1b1c1d" stroked="f"/>
         </w:pict>
       </w:r>
     </w:p>
@@ -4803,7 +4803,7 @@
     <w:p>
       <w:r>
         <w:pict w14:anchorId="03C1E57C">
-          <v:rect id="_x0000_i1309" style="width:0;height:1.5pt" o:hralign="center" o:hrstd="t" o:hrnoshade="t" o:hr="t" fillcolor="#1b1c1d" stroked="f"/>
+          <v:rect id="_x0000_i1047" style="width:0;height:1.5pt" o:hralign="center" o:hrstd="t" o:hrnoshade="t" o:hr="t" fillcolor="#1b1c1d" stroked="f"/>
         </w:pict>
       </w:r>
     </w:p>
@@ -4948,7 +4948,7 @@
     <w:p>
       <w:r>
         <w:pict w14:anchorId="408D86B6">
-          <v:rect id="_x0000_i1310" style="width:0;height:1.5pt" o:hralign="center" o:hrstd="t" o:hrnoshade="t" o:hr="t" fillcolor="#1b1c1d" stroked="f"/>
+          <v:rect id="_x0000_i1048" style="width:0;height:1.5pt" o:hralign="center" o:hrstd="t" o:hrnoshade="t" o:hr="t" fillcolor="#1b1c1d" stroked="f"/>
         </w:pict>
       </w:r>
     </w:p>
@@ -5098,7 +5098,7 @@
     <w:p>
       <w:r>
         <w:pict w14:anchorId="1075C498">
-          <v:rect id="_x0000_i1311" style="width:0;height:1.5pt" o:hralign="center" o:hrstd="t" o:hrnoshade="t" o:hr="t" fillcolor="#1b1c1d" stroked="f"/>
+          <v:rect id="_x0000_i1049" style="width:0;height:1.5pt" o:hralign="center" o:hrstd="t" o:hrnoshade="t" o:hr="t" fillcolor="#1b1c1d" stroked="f"/>
         </w:pict>
       </w:r>
     </w:p>
@@ -5307,7 +5307,7 @@
     <w:p>
       <w:r>
         <w:pict w14:anchorId="1103B1D8">
-          <v:rect id="_x0000_i1312" style="width:0;height:1.5pt" o:hralign="center" o:hrstd="t" o:hrnoshade="t" o:hr="t" fillcolor="#1b1c1d" stroked="f"/>
+          <v:rect id="_x0000_i1050" style="width:0;height:1.5pt" o:hralign="center" o:hrstd="t" o:hrnoshade="t" o:hr="t" fillcolor="#1b1c1d" stroked="f"/>
         </w:pict>
       </w:r>
     </w:p>
@@ -5358,7 +5358,7 @@
     <w:p>
       <w:r>
         <w:pict w14:anchorId="55CA6EE7">
-          <v:rect id="_x0000_i1313" style="width:0;height:1.5pt" o:hralign="center" o:hrstd="t" o:hrnoshade="t" o:hr="t" fillcolor="#1b1c1d" stroked="f"/>
+          <v:rect id="_x0000_i1051" style="width:0;height:1.5pt" o:hralign="center" o:hrstd="t" o:hrnoshade="t" o:hr="t" fillcolor="#1b1c1d" stroked="f"/>
         </w:pict>
       </w:r>
     </w:p>
@@ -5423,7 +5423,7 @@
     <w:p>
       <w:r>
         <w:pict w14:anchorId="520D800A">
-          <v:rect id="_x0000_i1314" style="width:0;height:1.5pt" o:hralign="center" o:hrstd="t" o:hrnoshade="t" o:hr="t" fillcolor="#1b1c1d" stroked="f"/>
+          <v:rect id="_x0000_i1052" style="width:0;height:1.5pt" o:hralign="center" o:hrstd="t" o:hrnoshade="t" o:hr="t" fillcolor="#1b1c1d" stroked="f"/>
         </w:pict>
       </w:r>
     </w:p>
@@ -6048,7 +6048,7 @@
     <w:p>
       <w:r>
         <w:pict w14:anchorId="03B4CB44">
-          <v:rect id="_x0000_i1409" style="width:0;height:1.5pt" o:hralign="center" o:hrstd="t" o:hrnoshade="t" o:hr="t" fillcolor="#1b1c1d" stroked="f"/>
+          <v:rect id="_x0000_i1053" style="width:0;height:1.5pt" o:hralign="center" o:hrstd="t" o:hrnoshade="t" o:hr="t" fillcolor="#1b1c1d" stroked="f"/>
         </w:pict>
       </w:r>
     </w:p>
@@ -6215,7 +6215,7 @@
     <w:p>
       <w:r>
         <w:pict w14:anchorId="49E69EFC">
-          <v:rect id="_x0000_i1410" style="width:0;height:1.5pt" o:hralign="center" o:hrstd="t" o:hrnoshade="t" o:hr="t" fillcolor="#1b1c1d" stroked="f"/>
+          <v:rect id="_x0000_i1054" style="width:0;height:1.5pt" o:hralign="center" o:hrstd="t" o:hrnoshade="t" o:hr="t" fillcolor="#1b1c1d" stroked="f"/>
         </w:pict>
       </w:r>
     </w:p>
@@ -6371,7 +6371,7 @@
     <w:p>
       <w:r>
         <w:pict w14:anchorId="2F6DF4A0">
-          <v:rect id="_x0000_i1411" style="width:0;height:1.5pt" o:hralign="center" o:hrstd="t" o:hrnoshade="t" o:hr="t" fillcolor="#1b1c1d" stroked="f"/>
+          <v:rect id="_x0000_i1055" style="width:0;height:1.5pt" o:hralign="center" o:hrstd="t" o:hrnoshade="t" o:hr="t" fillcolor="#1b1c1d" stroked="f"/>
         </w:pict>
       </w:r>
     </w:p>
@@ -6458,7 +6458,7 @@
     <w:p>
       <w:r>
         <w:pict w14:anchorId="284E781E">
-          <v:rect id="_x0000_i1412" style="width:0;height:1.5pt" o:hralign="center" o:hrstd="t" o:hrnoshade="t" o:hr="t" fillcolor="#1b1c1d" stroked="f"/>
+          <v:rect id="_x0000_i1056" style="width:0;height:1.5pt" o:hralign="center" o:hrstd="t" o:hrnoshade="t" o:hr="t" fillcolor="#1b1c1d" stroked="f"/>
         </w:pict>
       </w:r>
     </w:p>
@@ -6578,7 +6578,7 @@
     <w:p>
       <w:r>
         <w:pict w14:anchorId="6562D024">
-          <v:rect id="_x0000_i1413" style="width:0;height:1.5pt" o:hralign="center" o:hrstd="t" o:hrnoshade="t" o:hr="t" fillcolor="#1b1c1d" stroked="f"/>
+          <v:rect id="_x0000_i1057" style="width:0;height:1.5pt" o:hralign="center" o:hrstd="t" o:hrnoshade="t" o:hr="t" fillcolor="#1b1c1d" stroked="f"/>
         </w:pict>
       </w:r>
     </w:p>
@@ -6769,7 +6769,7 @@
     <w:p>
       <w:r>
         <w:pict w14:anchorId="1AD7EC97">
-          <v:rect id="_x0000_i1414" style="width:0;height:1.5pt" o:hralign="center" o:hrstd="t" o:hrnoshade="t" o:hr="t" fillcolor="#1b1c1d" stroked="f"/>
+          <v:rect id="_x0000_i1058" style="width:0;height:1.5pt" o:hralign="center" o:hrstd="t" o:hrnoshade="t" o:hr="t" fillcolor="#1b1c1d" stroked="f"/>
         </w:pict>
       </w:r>
     </w:p>
@@ -6961,7 +6961,7 @@
     <w:p>
       <w:r>
         <w:pict w14:anchorId="689C2BD4">
-          <v:rect id="_x0000_i1415" style="width:0;height:1.5pt" o:hralign="center" o:hrstd="t" o:hrnoshade="t" o:hr="t" fillcolor="#1b1c1d" stroked="f"/>
+          <v:rect id="_x0000_i1059" style="width:0;height:1.5pt" o:hralign="center" o:hrstd="t" o:hrnoshade="t" o:hr="t" fillcolor="#1b1c1d" stroked="f"/>
         </w:pict>
       </w:r>
     </w:p>
@@ -7025,7 +7025,7 @@
     <w:p>
       <w:r>
         <w:pict w14:anchorId="4A4A4F16">
-          <v:rect id="_x0000_i1416" style="width:0;height:1.5pt" o:hralign="center" o:hrstd="t" o:hrnoshade="t" o:hr="t" fillcolor="#1b1c1d" stroked="f"/>
+          <v:rect id="_x0000_i1060" style="width:0;height:1.5pt" o:hralign="center" o:hrstd="t" o:hrnoshade="t" o:hr="t" fillcolor="#1b1c1d" stroked="f"/>
         </w:pict>
       </w:r>
     </w:p>
@@ -7161,7 +7161,7 @@
     <w:p>
       <w:r>
         <w:pict w14:anchorId="1FC8EE7D">
-          <v:rect id="_x0000_i1417" style="width:0;height:1.5pt" o:hralign="center" o:hrstd="t" o:hrnoshade="t" o:hr="t" fillcolor="#1b1c1d" stroked="f"/>
+          <v:rect id="_x0000_i1061" style="width:0;height:1.5pt" o:hralign="center" o:hrstd="t" o:hrnoshade="t" o:hr="t" fillcolor="#1b1c1d" stroked="f"/>
         </w:pict>
       </w:r>
     </w:p>
@@ -7254,7 +7254,7 @@
     <w:p>
       <w:r>
         <w:pict w14:anchorId="7A71EFAC">
-          <v:rect id="_x0000_i1418" style="width:0;height:1.5pt" o:hralign="center" o:hrstd="t" o:hrnoshade="t" o:hr="t" fillcolor="#1b1c1d" stroked="f"/>
+          <v:rect id="_x0000_i1062" style="width:0;height:1.5pt" o:hralign="center" o:hrstd="t" o:hrnoshade="t" o:hr="t" fillcolor="#1b1c1d" stroked="f"/>
         </w:pict>
       </w:r>
     </w:p>
@@ -7589,7 +7589,7 @@
     <w:p>
       <w:r>
         <w:pict w14:anchorId="3AE39A6E">
-          <v:rect id="_x0000_i1498" style="width:0;height:1.5pt" o:hralign="center" o:hrstd="t" o:hrnoshade="t" o:hr="t" fillcolor="#1b1c1d" stroked="f"/>
+          <v:rect id="_x0000_i1063" style="width:0;height:1.5pt" o:hralign="center" o:hrstd="t" o:hrnoshade="t" o:hr="t" fillcolor="#1b1c1d" stroked="f"/>
         </w:pict>
       </w:r>
     </w:p>
@@ -7710,7 +7710,7 @@
     <w:p>
       <w:r>
         <w:pict w14:anchorId="48A83657">
-          <v:rect id="_x0000_i1499" style="width:0;height:1.5pt" o:hralign="center" o:hrstd="t" o:hrnoshade="t" o:hr="t" fillcolor="#1b1c1d" stroked="f"/>
+          <v:rect id="_x0000_i1064" style="width:0;height:1.5pt" o:hralign="center" o:hrstd="t" o:hrnoshade="t" o:hr="t" fillcolor="#1b1c1d" stroked="f"/>
         </w:pict>
       </w:r>
     </w:p>
@@ -8018,7 +8018,7 @@
     <w:p>
       <w:r>
         <w:pict w14:anchorId="78399346">
-          <v:rect id="_x0000_i1500" style="width:0;height:1.5pt" o:hralign="center" o:hrstd="t" o:hrnoshade="t" o:hr="t" fillcolor="#1b1c1d" stroked="f"/>
+          <v:rect id="_x0000_i1065" style="width:0;height:1.5pt" o:hralign="center" o:hrstd="t" o:hrnoshade="t" o:hr="t" fillcolor="#1b1c1d" stroked="f"/>
         </w:pict>
       </w:r>
     </w:p>
@@ -8237,7 +8237,7 @@
     <w:p>
       <w:r>
         <w:pict w14:anchorId="53D3E54E">
-          <v:rect id="_x0000_i1501" style="width:0;height:1.5pt" o:hralign="center" o:hrstd="t" o:hrnoshade="t" o:hr="t" fillcolor="#1b1c1d" stroked="f"/>
+          <v:rect id="_x0000_i1066" style="width:0;height:1.5pt" o:hralign="center" o:hrstd="t" o:hrnoshade="t" o:hr="t" fillcolor="#1b1c1d" stroked="f"/>
         </w:pict>
       </w:r>
     </w:p>
@@ -8334,7 +8334,7 @@
     <w:p>
       <w:r>
         <w:pict w14:anchorId="0310CB5D">
-          <v:rect id="_x0000_i1502" style="width:0;height:1.5pt" o:hralign="center" o:hrstd="t" o:hrnoshade="t" o:hr="t" fillcolor="#1b1c1d" stroked="f"/>
+          <v:rect id="_x0000_i1067" style="width:0;height:1.5pt" o:hralign="center" o:hrstd="t" o:hrnoshade="t" o:hr="t" fillcolor="#1b1c1d" stroked="f"/>
         </w:pict>
       </w:r>
     </w:p>
@@ -8498,7 +8498,7 @@
     <w:p>
       <w:r>
         <w:pict w14:anchorId="36566316">
-          <v:rect id="_x0000_i1503" style="width:0;height:1.5pt" o:hralign="center" o:hrstd="t" o:hrnoshade="t" o:hr="t" fillcolor="#1b1c1d" stroked="f"/>
+          <v:rect id="_x0000_i1068" style="width:0;height:1.5pt" o:hralign="center" o:hrstd="t" o:hrnoshade="t" o:hr="t" fillcolor="#1b1c1d" stroked="f"/>
         </w:pict>
       </w:r>
     </w:p>
@@ -8753,7 +8753,7 @@
     <w:p>
       <w:r>
         <w:pict w14:anchorId="2B241498">
-          <v:rect id="_x0000_i1504" style="width:0;height:1.5pt" o:hralign="center" o:hrstd="t" o:hrnoshade="t" o:hr="t" fillcolor="#1b1c1d" stroked="f"/>
+          <v:rect id="_x0000_i1069" style="width:0;height:1.5pt" o:hralign="center" o:hrstd="t" o:hrnoshade="t" o:hr="t" fillcolor="#1b1c1d" stroked="f"/>
         </w:pict>
       </w:r>
     </w:p>
@@ -9178,7 +9178,7 @@
     <w:p>
       <w:r>
         <w:pict w14:anchorId="7E7B447C">
-          <v:rect id="_x0000_i1569" style="width:0;height:1.5pt" o:hralign="center" o:hrstd="t" o:hrnoshade="t" o:hr="t" fillcolor="#1b1c1d" stroked="f"/>
+          <v:rect id="_x0000_i1070" style="width:0;height:1.5pt" o:hralign="center" o:hrstd="t" o:hrnoshade="t" o:hr="t" fillcolor="#1b1c1d" stroked="f"/>
         </w:pict>
       </w:r>
     </w:p>
@@ -9573,7 +9573,7 @@
       <w:r>
         <w:lastRenderedPageBreak/>
         <w:pict w14:anchorId="59FF535D">
-          <v:rect id="_x0000_i1570" style="width:0;height:1.5pt" o:hralign="center" o:hrstd="t" o:hrnoshade="t" o:hr="t" fillcolor="#1b1c1d" stroked="f"/>
+          <v:rect id="_x0000_i1071" style="width:0;height:1.5pt" o:hralign="center" o:hrstd="t" o:hrnoshade="t" o:hr="t" fillcolor="#1b1c1d" stroked="f"/>
         </w:pict>
       </w:r>
     </w:p>
@@ -9712,7 +9712,7 @@
     <w:p>
       <w:r>
         <w:pict w14:anchorId="332DFC9D">
-          <v:rect id="_x0000_i1571" style="width:0;height:1.5pt" o:hralign="center" o:hrstd="t" o:hrnoshade="t" o:hr="t" fillcolor="#1b1c1d" stroked="f"/>
+          <v:rect id="_x0000_i1072" style="width:0;height:1.5pt" o:hralign="center" o:hrstd="t" o:hrnoshade="t" o:hr="t" fillcolor="#1b1c1d" stroked="f"/>
         </w:pict>
       </w:r>
     </w:p>
@@ -10025,7 +10025,7 @@
     <w:p>
       <w:r>
         <w:pict w14:anchorId="0640E71C">
-          <v:rect id="_x0000_i1572" style="width:0;height:1.5pt" o:hralign="center" o:hrstd="t" o:hrnoshade="t" o:hr="t" fillcolor="#1b1c1d" stroked="f"/>
+          <v:rect id="_x0000_i1073" style="width:0;height:1.5pt" o:hralign="center" o:hrstd="t" o:hrnoshade="t" o:hr="t" fillcolor="#1b1c1d" stroked="f"/>
         </w:pict>
       </w:r>
     </w:p>
@@ -10080,7 +10080,7 @@
     <w:p>
       <w:r>
         <w:pict w14:anchorId="02EEC902">
-          <v:rect id="_x0000_i1573" style="width:0;height:1.5pt" o:hralign="center" o:hrstd="t" o:hrnoshade="t" o:hr="t" fillcolor="#1b1c1d" stroked="f"/>
+          <v:rect id="_x0000_i1074" style="width:0;height:1.5pt" o:hralign="center" o:hrstd="t" o:hrnoshade="t" o:hr="t" fillcolor="#1b1c1d" stroked="f"/>
         </w:pict>
       </w:r>
     </w:p>
@@ -10380,15 +10380,7 @@
       </w:r>
       <w:proofErr w:type="spellEnd"/>
       <w:r>
-        <w:t xml:space="preserve"> </w:t>
-      </w:r>
-      <w:proofErr w:type="spellStart"/>
-      <w:r>
-        <w:t>Zo</w:t>
-      </w:r>
-      <w:proofErr w:type="spellEnd"/>
-      <w:r>
-        <w:t xml:space="preserve"> », la Dre </w:t>
+        <w:t xml:space="preserve"> Zo », la Dre </w:t>
       </w:r>
       <w:proofErr w:type="spellStart"/>
       <w:r>
@@ -10632,7 +10624,7 @@
     <w:p>
       <w:r>
         <w:pict w14:anchorId="686CD547">
-          <v:rect id="_x0000_i1648" style="width:0;height:1.5pt" o:hralign="center" o:hrstd="t" o:hrnoshade="t" o:hr="t" fillcolor="#1b1c1d" stroked="f"/>
+          <v:rect id="_x0000_i1075" style="width:0;height:1.5pt" o:hralign="center" o:hrstd="t" o:hrnoshade="t" o:hr="t" fillcolor="#1b1c1d" stroked="f"/>
         </w:pict>
       </w:r>
     </w:p>
@@ -10756,7 +10748,7 @@
     <w:p>
       <w:r>
         <w:pict w14:anchorId="323EEC92">
-          <v:rect id="_x0000_i1649" style="width:0;height:1.5pt" o:hralign="center" o:hrstd="t" o:hrnoshade="t" o:hr="t" fillcolor="#1b1c1d" stroked="f"/>
+          <v:rect id="_x0000_i1076" style="width:0;height:1.5pt" o:hralign="center" o:hrstd="t" o:hrnoshade="t" o:hr="t" fillcolor="#1b1c1d" stroked="f"/>
         </w:pict>
       </w:r>
     </w:p>
@@ -10997,7 +10989,7 @@
     <w:p>
       <w:r>
         <w:pict w14:anchorId="33066678">
-          <v:rect id="_x0000_i1650" style="width:0;height:1.5pt" o:hralign="center" o:hrstd="t" o:hrnoshade="t" o:hr="t" fillcolor="#1b1c1d" stroked="f"/>
+          <v:rect id="_x0000_i1077" style="width:0;height:1.5pt" o:hralign="center" o:hrstd="t" o:hrnoshade="t" o:hr="t" fillcolor="#1b1c1d" stroked="f"/>
         </w:pict>
       </w:r>
     </w:p>
@@ -11078,7 +11070,7 @@
     <w:p>
       <w:r>
         <w:pict w14:anchorId="1795E3BC">
-          <v:rect id="_x0000_i1651" style="width:0;height:1.5pt" o:hralign="center" o:hrstd="t" o:hrnoshade="t" o:hr="t" fillcolor="#1b1c1d" stroked="f"/>
+          <v:rect id="_x0000_i1078" style="width:0;height:1.5pt" o:hralign="center" o:hrstd="t" o:hrnoshade="t" o:hr="t" fillcolor="#1b1c1d" stroked="f"/>
         </w:pict>
       </w:r>
     </w:p>
@@ -11108,7 +11100,7 @@
     <w:p>
       <w:r>
         <w:pict w14:anchorId="6C4E6A7A">
-          <v:rect id="_x0000_i1652" style="width:0;height:1.5pt" o:hralign="center" o:hrstd="t" o:hrnoshade="t" o:hr="t" fillcolor="#1b1c1d" stroked="f"/>
+          <v:rect id="_x0000_i1079" style="width:0;height:1.5pt" o:hralign="center" o:hrstd="t" o:hrnoshade="t" o:hr="t" fillcolor="#1b1c1d" stroked="f"/>
         </w:pict>
       </w:r>
     </w:p>
@@ -11372,7 +11364,7 @@
     <w:p>
       <w:r>
         <w:pict w14:anchorId="1757B997">
-          <v:rect id="_x0000_i1653" style="width:0;height:1.5pt" o:hralign="center" o:hrstd="t" o:hrnoshade="t" o:hr="t" fillcolor="#1b1c1d" stroked="f"/>
+          <v:rect id="_x0000_i1080" style="width:0;height:1.5pt" o:hralign="center" o:hrstd="t" o:hrnoshade="t" o:hr="t" fillcolor="#1b1c1d" stroked="f"/>
         </w:pict>
       </w:r>
     </w:p>
@@ -11650,7 +11642,7 @@
     <w:p>
       <w:r>
         <w:pict w14:anchorId="1B77A5A8">
-          <v:rect id="_x0000_i1654" style="width:0;height:1.5pt" o:hralign="center" o:hrstd="t" o:hrnoshade="t" o:hr="t" fillcolor="#1b1c1d" stroked="f"/>
+          <v:rect id="_x0000_i1081" style="width:0;height:1.5pt" o:hralign="center" o:hrstd="t" o:hrnoshade="t" o:hr="t" fillcolor="#1b1c1d" stroked="f"/>
         </w:pict>
       </w:r>
     </w:p>
@@ -12012,7 +12004,7 @@
     <w:p>
       <w:r>
         <w:pict w14:anchorId="2C0D6BC6">
-          <v:rect id="_x0000_i1713" style="width:0;height:1.5pt" o:hralign="center" o:hrstd="t" o:hrnoshade="t" o:hr="t" fillcolor="#1b1c1d" stroked="f"/>
+          <v:rect id="_x0000_i1082" style="width:0;height:1.5pt" o:hralign="center" o:hrstd="t" o:hrnoshade="t" o:hr="t" fillcolor="#1b1c1d" stroked="f"/>
         </w:pict>
       </w:r>
     </w:p>
@@ -12112,7 +12104,7 @@
     <w:p>
       <w:r>
         <w:pict w14:anchorId="19EC4AFF">
-          <v:rect id="_x0000_i1714" style="width:0;height:1.5pt" o:hralign="center" o:hrstd="t" o:hrnoshade="t" o:hr="t" fillcolor="#1b1c1d" stroked="f"/>
+          <v:rect id="_x0000_i1083" style="width:0;height:1.5pt" o:hralign="center" o:hrstd="t" o:hrnoshade="t" o:hr="t" fillcolor="#1b1c1d" stroked="f"/>
         </w:pict>
       </w:r>
     </w:p>
@@ -12256,7 +12248,7 @@
     <w:p>
       <w:r>
         <w:pict w14:anchorId="1905D7BB">
-          <v:rect id="_x0000_i1715" style="width:0;height:1.5pt" o:hralign="center" o:hrstd="t" o:hrnoshade="t" o:hr="t" fillcolor="#1b1c1d" stroked="f"/>
+          <v:rect id="_x0000_i1084" style="width:0;height:1.5pt" o:hralign="center" o:hrstd="t" o:hrnoshade="t" o:hr="t" fillcolor="#1b1c1d" stroked="f"/>
         </w:pict>
       </w:r>
     </w:p>
@@ -12499,7 +12491,7 @@
     <w:p>
       <w:r>
         <w:pict w14:anchorId="1031D22A">
-          <v:rect id="_x0000_i1716" style="width:0;height:1.5pt" o:hralign="center" o:hrstd="t" o:hrnoshade="t" o:hr="t" fillcolor="#1b1c1d" stroked="f"/>
+          <v:rect id="_x0000_i1085" style="width:0;height:1.5pt" o:hralign="center" o:hrstd="t" o:hrnoshade="t" o:hr="t" fillcolor="#1b1c1d" stroked="f"/>
         </w:pict>
       </w:r>
     </w:p>
@@ -12673,7 +12665,7 @@
     <w:p>
       <w:r>
         <w:pict w14:anchorId="625855B2">
-          <v:rect id="_x0000_i1717" style="width:0;height:1.5pt" o:hralign="center" o:hrstd="t" o:hrnoshade="t" o:hr="t" fillcolor="#1b1c1d" stroked="f"/>
+          <v:rect id="_x0000_i1086" style="width:0;height:1.5pt" o:hralign="center" o:hrstd="t" o:hrnoshade="t" o:hr="t" fillcolor="#1b1c1d" stroked="f"/>
         </w:pict>
       </w:r>
     </w:p>
@@ -13103,7 +13095,7 @@
     <w:p>
       <w:r>
         <w:pict w14:anchorId="14BE1F67">
-          <v:rect id="_x0000_i1771" style="width:0;height:1.5pt" o:hralign="center" o:hrstd="t" o:hrnoshade="t" o:hr="t" fillcolor="#1b1c1d" stroked="f"/>
+          <v:rect id="_x0000_i1087" style="width:0;height:1.5pt" o:hralign="center" o:hrstd="t" o:hrnoshade="t" o:hr="t" fillcolor="#1b1c1d" stroked="f"/>
         </w:pict>
       </w:r>
     </w:p>
@@ -13280,7 +13272,7 @@
     <w:p>
       <w:r>
         <w:pict w14:anchorId="5CC75F99">
-          <v:rect id="_x0000_i1772" style="width:0;height:1.5pt" o:hralign="center" o:hrstd="t" o:hrnoshade="t" o:hr="t" fillcolor="#1b1c1d" stroked="f"/>
+          <v:rect id="_x0000_i1088" style="width:0;height:1.5pt" o:hralign="center" o:hrstd="t" o:hrnoshade="t" o:hr="t" fillcolor="#1b1c1d" stroked="f"/>
         </w:pict>
       </w:r>
     </w:p>
@@ -13328,7 +13320,7 @@
     <w:p>
       <w:r>
         <w:pict w14:anchorId="67AB5EB9">
-          <v:rect id="_x0000_i1773" style="width:0;height:1.5pt" o:hralign="center" o:hrstd="t" o:hrnoshade="t" o:hr="t" fillcolor="#1b1c1d" stroked="f"/>
+          <v:rect id="_x0000_i1089" style="width:0;height:1.5pt" o:hralign="center" o:hrstd="t" o:hrnoshade="t" o:hr="t" fillcolor="#1b1c1d" stroked="f"/>
         </w:pict>
       </w:r>
     </w:p>
@@ -13708,7 +13700,7 @@
     <w:p>
       <w:r>
         <w:pict w14:anchorId="345DDFDC">
-          <v:rect id="_x0000_i1774" style="width:0;height:1.5pt" o:hralign="center" o:hrstd="t" o:hrnoshade="t" o:hr="t" fillcolor="#1b1c1d" stroked="f"/>
+          <v:rect id="_x0000_i1090" style="width:0;height:1.5pt" o:hralign="center" o:hrstd="t" o:hrnoshade="t" o:hr="t" fillcolor="#1b1c1d" stroked="f"/>
         </w:pict>
       </w:r>
     </w:p>
@@ -14368,7 +14360,7 @@
     <w:p>
       <w:r>
         <w:pict w14:anchorId="1D31A24F">
-          <v:rect id="_x0000_i1824" style="width:0;height:1.5pt" o:hralign="center" o:hrstd="t" o:hrnoshade="t" o:hr="t" fillcolor="#1b1c1d" stroked="f"/>
+          <v:rect id="_x0000_i1091" style="width:0;height:1.5pt" o:hralign="center" o:hrstd="t" o:hrnoshade="t" o:hr="t" fillcolor="#1b1c1d" stroked="f"/>
         </w:pict>
       </w:r>
     </w:p>
@@ -14545,7 +14537,7 @@
     <w:p>
       <w:r>
         <w:pict w14:anchorId="142C75C9">
-          <v:rect id="_x0000_i1825" style="width:0;height:1.5pt" o:hralign="center" o:hrstd="t" o:hrnoshade="t" o:hr="t" fillcolor="#1b1c1d" stroked="f"/>
+          <v:rect id="_x0000_i1092" style="width:0;height:1.5pt" o:hralign="center" o:hrstd="t" o:hrnoshade="t" o:hr="t" fillcolor="#1b1c1d" stroked="f"/>
         </w:pict>
       </w:r>
     </w:p>
@@ -14597,7 +14589,7 @@
     <w:p>
       <w:r>
         <w:pict w14:anchorId="08AF65A2">
-          <v:rect id="_x0000_i1826" style="width:0;height:1.5pt" o:hralign="center" o:hrstd="t" o:hrnoshade="t" o:hr="t" fillcolor="#1b1c1d" stroked="f"/>
+          <v:rect id="_x0000_i1093" style="width:0;height:1.5pt" o:hralign="center" o:hrstd="t" o:hrnoshade="t" o:hr="t" fillcolor="#1b1c1d" stroked="f"/>
         </w:pict>
       </w:r>
     </w:p>
@@ -15175,7 +15167,7 @@
     <w:p>
       <w:r>
         <w:pict w14:anchorId="4BDAA183">
-          <v:rect id="_x0000_i1827" style="width:0;height:1.5pt" o:hralign="center" o:hrstd="t" o:hrnoshade="t" o:hr="t" fillcolor="#1b1c1d" stroked="f"/>
+          <v:rect id="_x0000_i1094" style="width:0;height:1.5pt" o:hralign="center" o:hrstd="t" o:hrnoshade="t" o:hr="t" fillcolor="#1b1c1d" stroked="f"/>
         </w:pict>
       </w:r>
     </w:p>
@@ -15559,16 +15551,23 @@
     <w:p/>
     <w:p/>
     <w:p>
-      <w:r>
+      <w:pPr>
+        <w:rPr>
+          <w:b/>
+          <w:bCs/>
+          <w:sz w:val="40"/>
+          <w:szCs w:val="40"/>
+        </w:rPr>
+      </w:pPr>
+      <w:r>
+        <w:rPr>
+          <w:b/>
+          <w:bCs/>
+          <w:sz w:val="40"/>
+          <w:szCs w:val="40"/>
+        </w:rPr>
         <w:lastRenderedPageBreak/>
-        <w:t>Oui, bien sûr. Voici la traduction en français du chapitre 12 :</w:t>
-      </w:r>
-    </w:p>
-    <w:p>
-      <w:r>
-        <w:pict w14:anchorId="3895D5BB">
-          <v:rect id="_x0000_i1879" style="width:0;height:1.5pt" o:hralign="center" o:hrstd="t" o:hrnoshade="t" o:hr="t" fillcolor="#1b1c1d" stroked="f"/>
-        </w:pict>
+        <w:t>Chapitre 12 : Spécial</w:t>
       </w:r>
     </w:p>
     <w:p>
@@ -15576,15 +15575,10 @@
         <w:rPr>
           <w:b/>
           <w:bCs/>
+          <w:sz w:val="40"/>
+          <w:szCs w:val="40"/>
         </w:rPr>
       </w:pPr>
-      <w:r>
-        <w:rPr>
-          <w:b/>
-          <w:bCs/>
-        </w:rPr>
-        <w:t>Chapitre 12 : Spécial</w:t>
-      </w:r>
     </w:p>
     <w:p>
       <w:pPr>
@@ -17463,7 +17457,7 @@
     <w:p>
       <w:r>
         <w:pict w14:anchorId="3F0A8458">
-          <v:rect id="_x0000_i1884" style="width:0;height:1.5pt" o:hralign="center" o:hrstd="t" o:hrnoshade="t" o:hr="t" fillcolor="#1b1c1d" stroked="f"/>
+          <v:rect id="_x0000_i1096" style="width:0;height:1.5pt" o:hralign="center" o:hrstd="t" o:hrnoshade="t" o:hr="t" fillcolor="#1b1c1d" stroked="f"/>
         </w:pict>
       </w:r>
     </w:p>
@@ -20182,6 +20176,7 @@
   <w:style w:type="character" w:default="1" w:styleId="Policepardfaut">
     <w:name w:val="Default Paragraph Font"/>
     <w:uiPriority w:val="1"/>
+    <w:semiHidden/>
     <w:unhideWhenUsed/>
   </w:style>
   <w:style w:type="table" w:default="1" w:styleId="TableauNormal">

</xml_diff>